<commit_message>
Corrections to the documentation.
</commit_message>
<xml_diff>
--- a/doc/AnimationsManual.docx
+++ b/doc/AnimationsManual.docx
@@ -1101,7 +1101,35 @@
           <w:rFonts w:ascii="Arial" w:hAnsi="Arial"/>
           <w:lang w:val="en-US"/>
         </w:rPr>
-        <w:t>efinition must not be optimized and each group of CHARs that form a frame of animation must preserve the order of the first frame CHARs as specified by the BGMAP definition: suppose that a Sprite has 3 animation frames</w:t>
+        <w:t>efinition must not be optimized and each group of CHARs that form a frame of animation must preserve the order of the first frame</w:t>
+      </w:r>
+      <w:r>
+        <w:rPr>
+          <w:rFonts w:ascii="Arial" w:hAnsi="Arial"/>
+          <w:lang w:val="en-US"/>
+        </w:rPr>
+        <w:t>'s</w:t>
+      </w:r>
+      <w:r>
+        <w:rPr>
+          <w:rFonts w:ascii="Arial" w:hAnsi="Arial"/>
+          <w:lang w:val="en-US"/>
+        </w:rPr>
+        <w:t xml:space="preserve"> CHARs as sp</w:t>
+      </w:r>
+      <w:r>
+        <w:rPr>
+          <w:rFonts w:ascii="Arial" w:hAnsi="Arial"/>
+          <w:lang w:val="en-US"/>
+        </w:rPr>
+        <w:t>ecified by the BGMAP definition. Supposing</w:t>
+      </w:r>
+      <w:r>
+        <w:rPr>
+          <w:rFonts w:ascii="Arial" w:hAnsi="Arial"/>
+          <w:lang w:val="en-US"/>
+        </w:rPr>
+        <w:t xml:space="preserve"> that a Sprite has 3 animation frames</w:t>
       </w:r>
       <w:r>
         <w:rPr>
@@ -1331,6 +1359,13 @@
           <w:rFonts w:ascii="Arial" w:hAnsi="Arial"/>
           <w:lang w:val="en-US"/>
         </w:rPr>
+        <w:t xml:space="preserve">and </w:t>
+      </w:r>
+      <w:r>
+        <w:rPr>
+          <w:rFonts w:ascii="Arial" w:hAnsi="Arial"/>
+          <w:lang w:val="en-US"/>
+        </w:rPr>
         <w:t>finally, the third group of CHARs (9-26), that form the last frame of animation, must look like:</w:t>
       </w:r>
     </w:p>
@@ -1399,22 +1434,7 @@
     <w:p>
       <w:pPr>
         <w:ind w:left="720"/>
-        <w:jc w:val="both"/>
-        <w:rPr>
-          <w:rFonts w:ascii="Arial" w:hAnsi="Arial"/>
-          <w:lang w:val="en-US"/>
-        </w:rPr>
-      </w:pPr>
-      <w:r>
-        <w:rPr>
-          <w:rFonts w:ascii="Arial" w:hAnsi="Arial"/>
-          <w:lang w:val="en-US"/>
-        </w:rPr>
-        <w:t>Which means that each group of CHARs that form a frame of animation, must preserve the order of the group of CHARs corresponding to the first animation frame.</w:t>
-      </w:r>
-    </w:p>
-    <w:p>
-      <w:pPr>
+        <w:jc w:val="center"/>
         <w:rPr>
           <w:rFonts w:ascii="Arial" w:hAnsi="Arial"/>
           <w:lang w:val="en-US"/>

</xml_diff>